<commit_message>
testes usabilidade + fix last things
</commit_message>
<xml_diff>
--- a/testes-usabilidade/TesteUsabilidadeOwner.docx
+++ b/testes-usabilidade/TesteUsabilidadeOwner.docx
@@ -313,11 +313,7 @@
       </w:r>
       <w:proofErr w:type="spellEnd"/>
       <w:r>
-        <w:rPr>
-          <w:b/>
-          <w:bCs/>
-        </w:rPr>
-        <w:t>.</w:t>
+        <w:t>:</w:t>
       </w:r>
     </w:p>
     <w:p>

</xml_diff>